<commit_message>
Equipamiento de inicio del labor
</commit_message>
<xml_diff>
--- a/actividades extras/Tarea de reseso de FE/Tarea del receso.docx
+++ b/actividades extras/Tarea de reseso de FE/Tarea del receso.docx
@@ -1,20 +1,24 @@
 
 <file path=word/document.xml><?xml version="1.0" encoding="utf-8"?>
-<w:document xmlns:wpc="http://schemas.microsoft.com/office/word/2010/wordprocessingCanvas" xmlns:cx="http://schemas.microsoft.com/office/drawing/2014/chartex" xmlns:cx1="http://schemas.microsoft.com/office/drawing/2015/9/8/chartex" xmlns:cx2="http://schemas.microsoft.com/office/drawing/2015/10/21/chartex" xmlns:cx3="http://schemas.microsoft.com/office/drawing/2016/5/9/chartex" xmlns:cx4="http://schemas.microsoft.com/office/drawing/2016/5/10/chartex" xmlns:cx5="http://schemas.microsoft.com/office/drawing/2016/5/11/chartex" xmlns:cx6="http://schemas.microsoft.com/office/drawing/2016/5/12/chartex" xmlns:cx7="http://schemas.microsoft.com/office/drawing/2016/5/13/chartex" xmlns:cx8="http://schemas.microsoft.com/office/drawing/2016/5/14/chartex" xmlns:mc="http://schemas.openxmlformats.org/markup-compatibility/2006" xmlns:aink="http://schemas.microsoft.com/office/drawing/2016/ink" xmlns:am3d="http://schemas.microsoft.com/office/drawing/2017/model3d" xmlns:o="urn:schemas-microsoft-com:office:office" xmlns:r="http://schemas.openxmlformats.org/officeDocument/2006/relationships" xmlns:m="http://schemas.openxmlformats.org/officeDocument/2006/math" xmlns:v="urn:schemas-microsoft-com:vml" xmlns:wp14="http://schemas.microsoft.com/office/word/2010/wordprocessingDrawing" xmlns:wp="http://schemas.openxmlformats.org/drawingml/2006/wordprocessingDrawing" xmlns:w10="urn:schemas-microsoft-com:office:word" xmlns:w="http://schemas.openxmlformats.org/wordprocessingml/2006/main" xmlns:w14="http://schemas.microsoft.com/office/word/2010/wordml" xmlns:w15="http://schemas.microsoft.com/office/word/2012/wordml" xmlns:w16cid="http://schemas.microsoft.com/office/word/2016/wordml/cid" xmlns:w16se="http://schemas.microsoft.com/office/word/2015/wordml/symex" xmlns:wpg="http://schemas.microsoft.com/office/word/2010/wordprocessingGroup" xmlns:wpi="http://schemas.microsoft.com/office/word/2010/wordprocessingInk" xmlns:wne="http://schemas.microsoft.com/office/word/2006/wordml" xmlns:wps="http://schemas.microsoft.com/office/word/2010/wordprocessingShape" mc:Ignorable="w14 w15 w16se w16cid wp14">
+<w:document xmlns:wpc="http://schemas.microsoft.com/office/word/2010/wordprocessingCanvas" xmlns:mc="http://schemas.openxmlformats.org/markup-compatibility/2006" xmlns:o="urn:schemas-microsoft-com:office:office" xmlns:r="http://schemas.openxmlformats.org/officeDocument/2006/relationships" xmlns:m="http://schemas.openxmlformats.org/officeDocument/2006/math" xmlns:v="urn:schemas-microsoft-com:vml" xmlns:wp14="http://schemas.microsoft.com/office/word/2010/wordprocessingDrawing" xmlns:wp="http://schemas.openxmlformats.org/drawingml/2006/wordprocessingDrawing" xmlns:w10="urn:schemas-microsoft-com:office:word" xmlns:w="http://schemas.openxmlformats.org/wordprocessingml/2006/main" xmlns:w14="http://schemas.microsoft.com/office/word/2010/wordml" xmlns:w15="http://schemas.microsoft.com/office/word/2012/wordml" xmlns:wpg="http://schemas.microsoft.com/office/word/2010/wordprocessingGroup" xmlns:wpi="http://schemas.microsoft.com/office/word/2010/wordprocessingInk" xmlns:wne="http://schemas.microsoft.com/office/word/2006/wordml" xmlns:wps="http://schemas.microsoft.com/office/word/2010/wordprocessingShape" mc:Ignorable="w14 w15 wp14">
   <w:body>
     <w:p>
       <w:pPr>
-        <w:pStyle w:val="Ttulo"/>
-        <w:rPr>
+        <w:pStyle w:val="Title"/>
+        <w:jc w:val="both"/>
+        <w:rPr>
+          <w:rFonts w:ascii="Times New Roman" w:hAnsi="Times New Roman" w:cs="Times New Roman"/>
           <w:sz w:val="80"/>
           <w:szCs w:val="80"/>
         </w:rPr>
       </w:pPr>
       <w:r>
         <w:rPr>
+          <w:rFonts w:ascii="Times New Roman" w:hAnsi="Times New Roman" w:cs="Times New Roman"/>
           <w:noProof/>
           <w:sz w:val="28"/>
           <w:szCs w:val="28"/>
+          <w:lang w:eastAsia="es-ES"/>
         </w:rPr>
         <w:drawing>
           <wp:anchor distT="0" distB="0" distL="114300" distR="114300" simplePos="0" relativeHeight="251659264" behindDoc="0" locked="0" layoutInCell="1" allowOverlap="1" wp14:anchorId="5C82ABB5" wp14:editId="1C021406">
@@ -81,88 +85,129 @@
       </w:r>
       <w:r>
         <w:rPr>
+          <w:rFonts w:ascii="Times New Roman" w:hAnsi="Times New Roman" w:cs="Times New Roman"/>
           <w:sz w:val="80"/>
           <w:szCs w:val="80"/>
         </w:rPr>
-        <w:t xml:space="preserve">Tarea del receso </w:t>
-      </w:r>
-    </w:p>
-    <w:p>
-      <w:r>
-        <w:rPr>
+        <w:t>Tarea del receso</w:t>
+      </w:r>
+    </w:p>
+    <w:p>
+      <w:pPr>
+        <w:jc w:val="both"/>
+        <w:rPr>
+          <w:rFonts w:ascii="Times New Roman" w:hAnsi="Times New Roman" w:cs="Times New Roman"/>
+        </w:rPr>
+      </w:pPr>
+      <w:r>
+        <w:rPr>
+          <w:rFonts w:ascii="Times New Roman" w:hAnsi="Times New Roman" w:cs="Times New Roman"/>
           <w:b/>
           <w:bCs/>
         </w:rPr>
         <w:t>Materia</w:t>
       </w:r>
       <w:r>
+        <w:rPr>
+          <w:rFonts w:ascii="Times New Roman" w:hAnsi="Times New Roman" w:cs="Times New Roman"/>
+        </w:rPr>
         <w:t xml:space="preserve">: </w:t>
       </w:r>
       <w:r>
+        <w:rPr>
+          <w:rFonts w:ascii="Times New Roman" w:hAnsi="Times New Roman" w:cs="Times New Roman"/>
+        </w:rPr>
         <w:t>Formación empresarial</w:t>
       </w:r>
     </w:p>
     <w:p>
       <w:pPr>
         <w:jc w:val="both"/>
-      </w:pPr>
-      <w:r>
-        <w:rPr>
+        <w:rPr>
+          <w:rFonts w:ascii="Times New Roman" w:hAnsi="Times New Roman" w:cs="Times New Roman"/>
+        </w:rPr>
+      </w:pPr>
+      <w:r>
+        <w:rPr>
+          <w:rFonts w:ascii="Times New Roman" w:hAnsi="Times New Roman" w:cs="Times New Roman"/>
           <w:b/>
           <w:bCs/>
         </w:rPr>
         <w:t>Nombre</w:t>
       </w:r>
       <w:r>
+        <w:rPr>
+          <w:rFonts w:ascii="Times New Roman" w:hAnsi="Times New Roman" w:cs="Times New Roman"/>
+        </w:rPr>
         <w:t xml:space="preserve"> </w:t>
       </w:r>
       <w:r>
         <w:rPr>
+          <w:rFonts w:ascii="Times New Roman" w:hAnsi="Times New Roman" w:cs="Times New Roman"/>
           <w:b/>
           <w:bCs/>
         </w:rPr>
         <w:t>del</w:t>
       </w:r>
       <w:r>
+        <w:rPr>
+          <w:rFonts w:ascii="Times New Roman" w:hAnsi="Times New Roman" w:cs="Times New Roman"/>
+        </w:rPr>
         <w:t xml:space="preserve"> </w:t>
       </w:r>
       <w:r>
         <w:rPr>
+          <w:rFonts w:ascii="Times New Roman" w:hAnsi="Times New Roman" w:cs="Times New Roman"/>
           <w:b/>
           <w:bCs/>
         </w:rPr>
         <w:t>grupo</w:t>
       </w:r>
       <w:r>
+        <w:rPr>
+          <w:rFonts w:ascii="Times New Roman" w:hAnsi="Times New Roman" w:cs="Times New Roman"/>
+        </w:rPr>
         <w:t>: Bit</w:t>
       </w:r>
     </w:p>
     <w:p>
       <w:pPr>
         <w:jc w:val="both"/>
-      </w:pPr>
-      <w:r>
-        <w:rPr>
+        <w:rPr>
+          <w:rFonts w:ascii="Times New Roman" w:hAnsi="Times New Roman" w:cs="Times New Roman"/>
+        </w:rPr>
+      </w:pPr>
+      <w:r>
+        <w:rPr>
+          <w:rFonts w:ascii="Times New Roman" w:hAnsi="Times New Roman" w:cs="Times New Roman"/>
           <w:b/>
           <w:bCs/>
         </w:rPr>
         <w:t>Integrantes</w:t>
       </w:r>
       <w:r>
-        <w:t xml:space="preserve">: Salvador Pardiñas, Leonardo Couto, Tomas Camacho y Daniel Padrón </w:t>
-      </w:r>
-    </w:p>
-    <w:p>
-      <w:pPr>
-        <w:jc w:val="both"/>
-      </w:pPr>
-      <w:r>
-        <w:rPr>
+        <w:rPr>
+          <w:rFonts w:ascii="Times New Roman" w:hAnsi="Times New Roman" w:cs="Times New Roman"/>
+        </w:rPr>
+        <w:t>: Salvador Pardiñas, Leonardo Couto, Tomas Camacho y Daniel Padrón</w:t>
+      </w:r>
+    </w:p>
+    <w:p>
+      <w:pPr>
+        <w:jc w:val="both"/>
+        <w:rPr>
+          <w:rFonts w:ascii="Times New Roman" w:hAnsi="Times New Roman" w:cs="Times New Roman"/>
+        </w:rPr>
+      </w:pPr>
+      <w:r>
+        <w:rPr>
+          <w:rFonts w:ascii="Times New Roman" w:hAnsi="Times New Roman" w:cs="Times New Roman"/>
           <w:b/>
           <w:bCs/>
           <w:noProof/>
           <w:sz w:val="24"/>
           <w:szCs w:val="24"/>
+          <w:lang w:eastAsia="es-ES"/>
         </w:rPr>
         <mc:AlternateContent>
           <mc:Choice Requires="wps">
@@ -214,7 +259,7 @@
               </wp:anchor>
             </w:drawing>
           </mc:Choice>
-          <mc:Fallback>
+          <mc:Fallback xmlns:w16se="http://schemas.microsoft.com/office/word/2015/wordml/symex" xmlns:w16cid="http://schemas.microsoft.com/office/word/2016/wordml/cid" xmlns:am3d="http://schemas.microsoft.com/office/drawing/2017/model3d" xmlns:aink="http://schemas.microsoft.com/office/drawing/2016/ink" xmlns:cx8="http://schemas.microsoft.com/office/drawing/2016/5/14/chartex" xmlns:cx7="http://schemas.microsoft.com/office/drawing/2016/5/13/chartex" xmlns:cx6="http://schemas.microsoft.com/office/drawing/2016/5/12/chartex" xmlns:cx5="http://schemas.microsoft.com/office/drawing/2016/5/11/chartex" xmlns:cx4="http://schemas.microsoft.com/office/drawing/2016/5/10/chartex" xmlns:cx3="http://schemas.microsoft.com/office/drawing/2016/5/9/chartex" xmlns:cx2="http://schemas.microsoft.com/office/drawing/2015/10/21/chartex" xmlns:cx1="http://schemas.microsoft.com/office/drawing/2015/9/8/chartex" xmlns:cx="http://schemas.microsoft.com/office/drawing/2014/chartex">
             <w:pict>
               <v:line w14:anchorId="288528CD" id="Conector recto 2" o:spid="_x0000_s1026" style="position:absolute;z-index:251660288;visibility:visible;mso-wrap-style:square;mso-wrap-distance-left:9pt;mso-wrap-distance-top:0;mso-wrap-distance-right:9pt;mso-wrap-distance-bottom:0;mso-position-horizontal:absolute;mso-position-horizontal-relative:margin;mso-position-vertical:absolute;mso-position-vertical-relative:page" from="-4.45pt,175.5pt" to="525.8pt,175.5pt" o:gfxdata="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" strokecolor="#4472c4 [3204]" strokeweight=".5pt">
                 <v:stroke joinstyle="miter"/>
@@ -226,18 +271,25 @@
       </w:r>
       <w:r>
         <w:rPr>
+          <w:rFonts w:ascii="Times New Roman" w:hAnsi="Times New Roman" w:cs="Times New Roman"/>
           <w:b/>
           <w:bCs/>
         </w:rPr>
         <w:t>Fecha de entrega</w:t>
       </w:r>
       <w:r>
+        <w:rPr>
+          <w:rFonts w:ascii="Times New Roman" w:hAnsi="Times New Roman" w:cs="Times New Roman"/>
+        </w:rPr>
         <w:t>: 20/7/2019</w:t>
       </w:r>
     </w:p>
     <w:p>
       <w:pPr>
         <w:jc w:val="both"/>
+        <w:rPr>
+          <w:rFonts w:ascii="Times New Roman" w:hAnsi="Times New Roman" w:cs="Times New Roman"/>
+        </w:rPr>
       </w:pPr>
     </w:p>
     <w:p>
@@ -262,7 +314,7 @@
     </w:p>
     <w:p>
       <w:pPr>
-        <w:pStyle w:val="Ttulo1"/>
+        <w:pStyle w:val="Heading1"/>
         <w:jc w:val="both"/>
         <w:rPr>
           <w:rFonts w:ascii="Times New Roman" w:hAnsi="Times New Roman" w:cs="Times New Roman"/>
@@ -282,40 +334,40 @@
           <w:sz w:val="28"/>
           <w:szCs w:val="28"/>
         </w:rPr>
-        <w:t xml:space="preserve">Nombre y logo </w:t>
-      </w:r>
-    </w:p>
-    <w:p>
-      <w:pPr>
-        <w:jc w:val="both"/>
-        <w:rPr>
-          <w:rFonts w:ascii="Times New Roman" w:hAnsi="Times New Roman" w:cs="Times New Roman"/>
-        </w:rPr>
-      </w:pPr>
-      <w:r>
-        <w:rPr>
-          <w:rFonts w:ascii="Times New Roman" w:hAnsi="Times New Roman" w:cs="Times New Roman"/>
-        </w:rPr>
-        <w:t xml:space="preserve">En esa sección se procederá con la justificación del nombre y logo de la empresa. </w:t>
-      </w:r>
-    </w:p>
-    <w:p>
-      <w:pPr>
-        <w:jc w:val="both"/>
-        <w:rPr>
-          <w:rFonts w:ascii="Times New Roman" w:hAnsi="Times New Roman" w:cs="Times New Roman"/>
-        </w:rPr>
-      </w:pPr>
-      <w:r>
-        <w:rPr>
-          <w:rFonts w:ascii="Times New Roman" w:hAnsi="Times New Roman" w:cs="Times New Roman"/>
-        </w:rPr>
-        <w:t xml:space="preserve">En la primera reunión formal celebrada el 25 de abril se decidió por unanimidad el nombre Bit para la empresa. Los motivos de la elección fueron los siguientes: </w:t>
-      </w:r>
-    </w:p>
-    <w:p>
-      <w:pPr>
-        <w:pStyle w:val="Prrafodelista"/>
+        <w:t>Nombre y logo</w:t>
+      </w:r>
+    </w:p>
+    <w:p>
+      <w:pPr>
+        <w:jc w:val="both"/>
+        <w:rPr>
+          <w:rFonts w:ascii="Times New Roman" w:hAnsi="Times New Roman" w:cs="Times New Roman"/>
+        </w:rPr>
+      </w:pPr>
+      <w:r>
+        <w:rPr>
+          <w:rFonts w:ascii="Times New Roman" w:hAnsi="Times New Roman" w:cs="Times New Roman"/>
+        </w:rPr>
+        <w:t>En esa sección se procederá con la justificación del nombre y logo de la empresa.</w:t>
+      </w:r>
+    </w:p>
+    <w:p>
+      <w:pPr>
+        <w:jc w:val="both"/>
+        <w:rPr>
+          <w:rFonts w:ascii="Times New Roman" w:hAnsi="Times New Roman" w:cs="Times New Roman"/>
+        </w:rPr>
+      </w:pPr>
+      <w:r>
+        <w:rPr>
+          <w:rFonts w:ascii="Times New Roman" w:hAnsi="Times New Roman" w:cs="Times New Roman"/>
+        </w:rPr>
+        <w:t>En la primera reunión formal celebrada el 25 de abril se decidió por unanimidad el nombre Bit para la empresa. Los motivos de la elección fueron los siguientes:</w:t>
+      </w:r>
+    </w:p>
+    <w:p>
+      <w:pPr>
+        <w:pStyle w:val="ListParagraph"/>
         <w:numPr>
           <w:ilvl w:val="0"/>
           <w:numId w:val="1"/>
@@ -329,12 +381,12 @@
         <w:rPr>
           <w:rFonts w:ascii="Times New Roman" w:hAnsi="Times New Roman" w:cs="Times New Roman"/>
         </w:rPr>
-        <w:t xml:space="preserve">Relacionado con la informática </w:t>
-      </w:r>
-    </w:p>
-    <w:p>
-      <w:pPr>
-        <w:pStyle w:val="Prrafodelista"/>
+        <w:t>Relacionado con la informática</w:t>
+      </w:r>
+    </w:p>
+    <w:p>
+      <w:pPr>
+        <w:pStyle w:val="ListParagraph"/>
         <w:numPr>
           <w:ilvl w:val="0"/>
           <w:numId w:val="1"/>
@@ -348,12 +400,12 @@
         <w:rPr>
           <w:rFonts w:ascii="Times New Roman" w:hAnsi="Times New Roman" w:cs="Times New Roman"/>
         </w:rPr>
-        <w:t xml:space="preserve">Fácil de recordar </w:t>
-      </w:r>
-    </w:p>
-    <w:p>
-      <w:pPr>
-        <w:pStyle w:val="Prrafodelista"/>
+        <w:t>Fácil de recordar</w:t>
+      </w:r>
+    </w:p>
+    <w:p>
+      <w:pPr>
+        <w:pStyle w:val="ListParagraph"/>
         <w:numPr>
           <w:ilvl w:val="0"/>
           <w:numId w:val="1"/>
@@ -367,12 +419,12 @@
         <w:rPr>
           <w:rFonts w:ascii="Times New Roman" w:hAnsi="Times New Roman" w:cs="Times New Roman"/>
         </w:rPr>
-        <w:t xml:space="preserve">Aunque sea fácil de recordar también es un nombre simple </w:t>
-      </w:r>
-    </w:p>
-    <w:p>
-      <w:pPr>
-        <w:pStyle w:val="Prrafodelista"/>
+        <w:t>Aunque sea fácil de recordar también es un nombre simple</w:t>
+      </w:r>
+    </w:p>
+    <w:p>
+      <w:pPr>
+        <w:pStyle w:val="ListParagraph"/>
         <w:numPr>
           <w:ilvl w:val="0"/>
           <w:numId w:val="1"/>
@@ -386,7 +438,7 @@
         <w:rPr>
           <w:rFonts w:ascii="Times New Roman" w:hAnsi="Times New Roman" w:cs="Times New Roman"/>
         </w:rPr>
-        <w:t xml:space="preserve">Al decirlo se escucha agradable y es fácil de pronunciar </w:t>
+        <w:t>Al decirlo se escucha agradable y es fácil de pronunciar</w:t>
       </w:r>
     </w:p>
     <w:p>
@@ -402,6 +454,7 @@
           <w:noProof/>
           <w:sz w:val="28"/>
           <w:szCs w:val="28"/>
+          <w:lang w:eastAsia="es-ES"/>
         </w:rPr>
         <w:drawing>
           <wp:anchor distT="0" distB="0" distL="114300" distR="114300" simplePos="0" relativeHeight="251661312" behindDoc="0" locked="0" layoutInCell="1" allowOverlap="1" wp14:anchorId="5F03329E">
@@ -476,12 +529,12 @@
         <w:rPr>
           <w:rFonts w:ascii="Times New Roman" w:hAnsi="Times New Roman" w:cs="Times New Roman"/>
         </w:rPr>
-        <w:t xml:space="preserve">considerando las propiedades requeridas del mismo, se debió proceder a la creación de un logo para dicha compañía.  Las cualidades de logo necesarias son las siguientes: </w:t>
-      </w:r>
-    </w:p>
-    <w:p>
-      <w:pPr>
-        <w:pStyle w:val="Prrafodelista"/>
+        <w:t>considerando las propiedades requeridas del mismo, se debió proceder a la creación de un logo para dicha compañía.  Las cualidades de logo necesarias son las siguientes:</w:t>
+      </w:r>
+    </w:p>
+    <w:p>
+      <w:pPr>
+        <w:pStyle w:val="ListParagraph"/>
         <w:numPr>
           <w:ilvl w:val="0"/>
           <w:numId w:val="2"/>
@@ -509,12 +562,12 @@
         <w:rPr>
           <w:rFonts w:ascii="Times New Roman" w:hAnsi="Times New Roman" w:cs="Times New Roman"/>
         </w:rPr>
-        <w:t xml:space="preserve">, de esta forma se incluye el nombre de la compañía en el mismo logo. </w:t>
-      </w:r>
-    </w:p>
-    <w:p>
-      <w:pPr>
-        <w:pStyle w:val="Prrafodelista"/>
+        <w:t>, de esta forma se incluye el nombre de la compañía en el mismo logo.</w:t>
+      </w:r>
+    </w:p>
+    <w:p>
+      <w:pPr>
+        <w:pStyle w:val="ListParagraph"/>
         <w:numPr>
           <w:ilvl w:val="0"/>
           <w:numId w:val="2"/>
@@ -542,12 +595,12 @@
         <w:rPr>
           <w:rFonts w:ascii="Times New Roman" w:hAnsi="Times New Roman" w:cs="Times New Roman"/>
         </w:rPr>
-        <w:t xml:space="preserve">, por lo tanto, el logotipo debe esta conformado con colores que contrasten con el blanco </w:t>
-      </w:r>
-    </w:p>
-    <w:p>
-      <w:pPr>
-        <w:pStyle w:val="Prrafodelista"/>
+        <w:t>, por lo tanto, el logotipo debe esta conformado con colores que contrasten con el blanco</w:t>
+      </w:r>
+    </w:p>
+    <w:p>
+      <w:pPr>
+        <w:pStyle w:val="ListParagraph"/>
         <w:numPr>
           <w:ilvl w:val="0"/>
           <w:numId w:val="2"/>
@@ -575,12 +628,12 @@
         <w:rPr>
           <w:rFonts w:ascii="Times New Roman" w:hAnsi="Times New Roman" w:cs="Times New Roman"/>
         </w:rPr>
-        <w:t xml:space="preserve">, ya que de esta forma será mas atractivo a la vista. Eso significa la menor cantidad de elementos posibles en el logo que distorsionen al mismo </w:t>
-      </w:r>
-    </w:p>
-    <w:p>
-      <w:pPr>
-        <w:pStyle w:val="Prrafodelista"/>
+        <w:t>, ya que de esta forma será mas atractivo a la vista. Eso significa la menor cantidad de elementos posibles en el logo que distorsionen al mismo</w:t>
+      </w:r>
+    </w:p>
+    <w:p>
+      <w:pPr>
+        <w:pStyle w:val="ListParagraph"/>
         <w:numPr>
           <w:ilvl w:val="0"/>
           <w:numId w:val="2"/>
@@ -614,41 +667,45 @@
         <w:rPr>
           <w:rFonts w:ascii="Times New Roman" w:hAnsi="Times New Roman" w:cs="Times New Roman"/>
         </w:rPr>
-        <w:t xml:space="preserve">, por lo tanto, es una buena idea incluirlo en el logotipo. </w:t>
-      </w:r>
-    </w:p>
-    <w:p>
-      <w:pPr>
-        <w:jc w:val="both"/>
-        <w:rPr>
-          <w:rFonts w:ascii="Times New Roman" w:hAnsi="Times New Roman" w:cs="Times New Roman"/>
-        </w:rPr>
-      </w:pPr>
-    </w:p>
-    <w:p>
-      <w:pPr>
-        <w:rPr>
-          <w:rFonts w:ascii="Times New Roman" w:hAnsi="Times New Roman" w:cs="Times New Roman"/>
-        </w:rPr>
-      </w:pPr>
-    </w:p>
-    <w:p>
-      <w:pPr>
-        <w:rPr>
-          <w:rFonts w:ascii="Times New Roman" w:hAnsi="Times New Roman" w:cs="Times New Roman"/>
-        </w:rPr>
-      </w:pPr>
-    </w:p>
-    <w:p>
-      <w:pPr>
-        <w:rPr>
-          <w:rFonts w:ascii="Times New Roman" w:hAnsi="Times New Roman" w:cs="Times New Roman"/>
-        </w:rPr>
-      </w:pPr>
-    </w:p>
-    <w:p>
-      <w:pPr>
-        <w:pStyle w:val="Ttulo1"/>
+        <w:t>, por lo tanto, es una buena idea incluirlo en el logotipo.</w:t>
+      </w:r>
+    </w:p>
+    <w:p>
+      <w:pPr>
+        <w:jc w:val="both"/>
+        <w:rPr>
+          <w:rFonts w:ascii="Times New Roman" w:hAnsi="Times New Roman" w:cs="Times New Roman"/>
+        </w:rPr>
+      </w:pPr>
+    </w:p>
+    <w:p>
+      <w:pPr>
+        <w:jc w:val="both"/>
+        <w:rPr>
+          <w:rFonts w:ascii="Times New Roman" w:hAnsi="Times New Roman" w:cs="Times New Roman"/>
+        </w:rPr>
+      </w:pPr>
+    </w:p>
+    <w:p>
+      <w:pPr>
+        <w:jc w:val="both"/>
+        <w:rPr>
+          <w:rFonts w:ascii="Times New Roman" w:hAnsi="Times New Roman" w:cs="Times New Roman"/>
+        </w:rPr>
+      </w:pPr>
+    </w:p>
+    <w:p>
+      <w:pPr>
+        <w:jc w:val="both"/>
+        <w:rPr>
+          <w:rFonts w:ascii="Times New Roman" w:hAnsi="Times New Roman" w:cs="Times New Roman"/>
+        </w:rPr>
+      </w:pPr>
+    </w:p>
+    <w:p>
+      <w:pPr>
+        <w:pStyle w:val="Heading1"/>
+        <w:jc w:val="both"/>
         <w:rPr>
           <w:rFonts w:ascii="Times New Roman" w:hAnsi="Times New Roman" w:cs="Times New Roman"/>
           <w:b/>
@@ -668,7 +725,7 @@
           <w:szCs w:val="28"/>
         </w:rPr>
         <w:lastRenderedPageBreak/>
-        <w:t xml:space="preserve">Forma social adoptada </w:t>
+        <w:t>Forma social adoptada</w:t>
       </w:r>
     </w:p>
     <w:p>
@@ -706,7 +763,7 @@
         <w:rPr>
           <w:rFonts w:ascii="Times New Roman" w:hAnsi="Times New Roman" w:cs="Times New Roman"/>
         </w:rPr>
-        <w:t xml:space="preserve"> la forma jurídica de la empresa deberá tolerar una cantidad significativa de socios y empleados. </w:t>
+        <w:t xml:space="preserve"> la forma jurídica de la empresa deberá tolerar una cantidad significativa de socios y empleados.</w:t>
       </w:r>
     </w:p>
     <w:p>
@@ -798,7 +855,7 @@
         <w:rPr>
           <w:rFonts w:ascii="Times New Roman" w:hAnsi="Times New Roman" w:cs="Times New Roman"/>
         </w:rPr>
-        <w:t xml:space="preserve">, ya que las acciones se pueden negociar en la bolsa, lo cual facilita aun mas el ingreso de nuevos socios. </w:t>
+        <w:t>, ya que las acciones se pueden negociar en la bolsa, lo cual facilita aun mas el ingreso de nuevos socios.</w:t>
       </w:r>
     </w:p>
     <w:p>
@@ -842,7 +899,7 @@
         <w:rPr>
           <w:rFonts w:ascii="Times New Roman" w:hAnsi="Times New Roman" w:cs="Times New Roman"/>
         </w:rPr>
-        <w:t xml:space="preserve">indivisibles y determinadas por el capital aportado de los socios y establecida en el contrato sociales nos permite ser más herméticos en lo que refiere a nuevos socios. Y aun permitiéndose en un posible futuro incluir a nuevos socios modificando el contrato social (si la empresa crese en demasía y el numero de socios se vuelve cambiante se podrá pasar a actualizar a la empresa a una sociedad anónima). </w:t>
+        <w:t>indivisibles y determinadas por el capital aportado de los socios y establecida en el contrato sociales nos permite ser más herméticos en lo que refiere a nuevos socios. Y aun permitiéndose en un posible futuro incluir a nuevos socios modificando el contrato social (si la empresa crese en demasía y el numero de socios se vuelve cambiante se podrá pasar a actualizar a la empresa a una sociedad anónima).</w:t>
       </w:r>
     </w:p>
     <w:p>
@@ -922,18 +979,27 @@
         <w:rPr>
           <w:rFonts w:ascii="Times New Roman" w:hAnsi="Times New Roman" w:cs="Times New Roman"/>
         </w:rPr>
-        <w:t xml:space="preserve">Si es por el tramite convencional </w:t>
-      </w:r>
-      <w:r>
-        <w:rPr>
-          <w:rFonts w:ascii="Times New Roman" w:hAnsi="Times New Roman" w:cs="Times New Roman"/>
-        </w:rPr>
-        <w:t xml:space="preserve">deberemos atravesar un gran conjunto de etapas, las cuales son: </w:t>
-      </w:r>
-    </w:p>
-    <w:p>
-      <w:pPr>
-        <w:pStyle w:val="Prrafodelista"/>
+        <w:t xml:space="preserve">Si es por el </w:t>
+      </w:r>
+      <w:r>
+        <w:t>tramite</w:t>
+      </w:r>
+      <w:r>
+        <w:rPr>
+          <w:rFonts w:ascii="Times New Roman" w:hAnsi="Times New Roman" w:cs="Times New Roman"/>
+        </w:rPr>
+        <w:t xml:space="preserve"> convencional </w:t>
+      </w:r>
+      <w:r>
+        <w:rPr>
+          <w:rFonts w:ascii="Times New Roman" w:hAnsi="Times New Roman" w:cs="Times New Roman"/>
+        </w:rPr>
+        <w:t>deberemos atravesar un gran conjunto de etapas, las cuales son:</w:t>
+      </w:r>
+    </w:p>
+    <w:p>
+      <w:pPr>
+        <w:pStyle w:val="ListParagraph"/>
         <w:numPr>
           <w:ilvl w:val="0"/>
           <w:numId w:val="3"/>
@@ -953,12 +1019,12 @@
         <w:rPr>
           <w:rFonts w:ascii="Times New Roman" w:hAnsi="Times New Roman" w:cs="Times New Roman"/>
         </w:rPr>
-        <w:t xml:space="preserve"> de una asamblea </w:t>
-      </w:r>
-    </w:p>
-    <w:p>
-      <w:pPr>
-        <w:pStyle w:val="Prrafodelista"/>
+        <w:t xml:space="preserve"> de una asamblea</w:t>
+      </w:r>
+    </w:p>
+    <w:p>
+      <w:pPr>
+        <w:pStyle w:val="ListParagraph"/>
         <w:numPr>
           <w:ilvl w:val="0"/>
           <w:numId w:val="3"/>
@@ -983,7 +1049,7 @@
     </w:p>
     <w:p>
       <w:pPr>
-        <w:pStyle w:val="Prrafodelista"/>
+        <w:pStyle w:val="ListParagraph"/>
         <w:numPr>
           <w:ilvl w:val="0"/>
           <w:numId w:val="3"/>
@@ -1009,12 +1075,12 @@
         <w:rPr>
           <w:rFonts w:ascii="Times New Roman" w:hAnsi="Times New Roman" w:cs="Times New Roman"/>
         </w:rPr>
-        <w:t xml:space="preserve">(BPS y DGI) </w:t>
-      </w:r>
-    </w:p>
-    <w:p>
-      <w:pPr>
-        <w:pStyle w:val="Prrafodelista"/>
+        <w:t>(BPS y DGI)</w:t>
+      </w:r>
+    </w:p>
+    <w:p>
+      <w:pPr>
+        <w:pStyle w:val="ListParagraph"/>
         <w:numPr>
           <w:ilvl w:val="0"/>
           <w:numId w:val="3"/>
@@ -1039,7 +1105,7 @@
     </w:p>
     <w:p>
       <w:pPr>
-        <w:pStyle w:val="Prrafodelista"/>
+        <w:pStyle w:val="ListParagraph"/>
         <w:numPr>
           <w:ilvl w:val="0"/>
           <w:numId w:val="3"/>
@@ -1067,35 +1133,35 @@
         <w:rPr>
           <w:rFonts w:ascii="Times New Roman" w:hAnsi="Times New Roman" w:cs="Times New Roman"/>
         </w:rPr>
-        <w:t xml:space="preserve">Evidentemente este proceso tiene mas elevado y su duración es de meses </w:t>
-      </w:r>
-    </w:p>
-    <w:p>
-      <w:pPr>
-        <w:jc w:val="both"/>
-        <w:rPr>
-          <w:rFonts w:ascii="Times New Roman" w:hAnsi="Times New Roman" w:cs="Times New Roman"/>
-        </w:rPr>
-      </w:pPr>
-      <w:r>
-        <w:rPr>
-          <w:rFonts w:ascii="Times New Roman" w:hAnsi="Times New Roman" w:cs="Times New Roman"/>
-        </w:rPr>
-        <w:t xml:space="preserve">Mientras que la creación de una SRL también puede ser realizada por el método “Empresa en el día” con un costo en junio de 2017 de unos 234 USD. </w:t>
-      </w:r>
-    </w:p>
-    <w:p>
-      <w:pPr>
-        <w:jc w:val="both"/>
-        <w:rPr>
-          <w:rFonts w:ascii="Times New Roman" w:hAnsi="Times New Roman" w:cs="Times New Roman"/>
-        </w:rPr>
-      </w:pPr>
-      <w:r>
-        <w:rPr>
-          <w:rFonts w:ascii="Times New Roman" w:hAnsi="Times New Roman" w:cs="Times New Roman"/>
-        </w:rPr>
-        <w:t xml:space="preserve">Si es por tramite común se deberá realizar el mismo procedimiento, aunque la presentación con la AIN no forma parte de tramite en las SRL. </w:t>
+        <w:t>Evidentemente este proceso tiene mas elevado y su duración es de meses</w:t>
+      </w:r>
+    </w:p>
+    <w:p>
+      <w:pPr>
+        <w:jc w:val="both"/>
+        <w:rPr>
+          <w:rFonts w:ascii="Times New Roman" w:hAnsi="Times New Roman" w:cs="Times New Roman"/>
+        </w:rPr>
+      </w:pPr>
+      <w:r>
+        <w:rPr>
+          <w:rFonts w:ascii="Times New Roman" w:hAnsi="Times New Roman" w:cs="Times New Roman"/>
+        </w:rPr>
+        <w:t>Mientras que la creación de una SRL también puede ser realizada por el método “Empresa en el día” con un costo en junio de 2017 de unos 234 USD.</w:t>
+      </w:r>
+    </w:p>
+    <w:p>
+      <w:pPr>
+        <w:jc w:val="both"/>
+        <w:rPr>
+          <w:rFonts w:ascii="Times New Roman" w:hAnsi="Times New Roman" w:cs="Times New Roman"/>
+        </w:rPr>
+      </w:pPr>
+      <w:r>
+        <w:rPr>
+          <w:rFonts w:ascii="Times New Roman" w:hAnsi="Times New Roman" w:cs="Times New Roman"/>
+        </w:rPr>
+        <w:t>Si es por tramite común se deberá realizar el mismo procedimiento, aunque la presentación con la AIN no forma parte de tramite en las SRL.</w:t>
       </w:r>
     </w:p>
     <w:p>
@@ -1121,7 +1187,7 @@
         <w:rPr>
           <w:rFonts w:ascii="Times New Roman" w:hAnsi="Times New Roman" w:cs="Times New Roman"/>
         </w:rPr>
-        <w:t xml:space="preserve"> clave a la hora de la creación de una pequeña empresa.   </w:t>
+        <w:t xml:space="preserve"> clave a la hora de la creación de una pequeña empresa.</w:t>
       </w:r>
     </w:p>
     <w:p>
@@ -1141,19 +1207,104 @@
         <w:rPr>
           <w:rFonts w:ascii="Times New Roman" w:hAnsi="Times New Roman" w:cs="Times New Roman"/>
         </w:rPr>
-        <w:t xml:space="preserve">e su creación es más económica es comparación con una SA. Además, considerando que una SRL esta mas protegida de la unión de nuevos socios debido a que las cuotas sociales están determinadas en el contrato social de la empeora. Y por último otro factor a favor para las SRL es que no deben pendientes del control de la AIN, ya que ella no interviene en las SRL. </w:t>
-      </w:r>
-    </w:p>
-    <w:p>
-      <w:pPr>
-        <w:rPr>
-          <w:rFonts w:ascii="Times New Roman" w:hAnsi="Times New Roman" w:cs="Times New Roman"/>
-        </w:rPr>
-      </w:pPr>
-    </w:p>
-    <w:p>
-      <w:pPr>
-        <w:pStyle w:val="Ttulo1"/>
+        <w:t>e su creación es más económica es comparación con una SA. Además, considerando que una SRL esta mas protegida de la unión de nuevos socios debido a que las cuotas sociales están determinadas en el contrato social de la empeora. Y por último otro factor a favor para las SRL es que no deben pendientes del control de la AIN, ya que ella no interviene en las SRL.</w:t>
+      </w:r>
+      <w:r>
+        <w:br w:type="page"/>
+      </w:r>
+    </w:p>
+    <w:p>
+      <w:pPr>
+        <w:pStyle w:val="Heading1"/>
+        <w:jc w:val="both"/>
+        <w:rPr>
+          <w:rFonts w:ascii="Times New Roman" w:hAnsi="Times New Roman" w:cs="Times New Roman"/>
+          <w:b/>
+          <w:color w:val="auto"/>
+          <w:sz w:val="28"/>
+          <w:szCs w:val="28"/>
+        </w:rPr>
+      </w:pPr>
+      <w:r>
+        <w:rPr>
+          <w:rFonts w:ascii="Times New Roman" w:hAnsi="Times New Roman" w:cs="Times New Roman"/>
+          <w:b/>
+          <w:color w:val="auto"/>
+          <w:sz w:val="28"/>
+          <w:szCs w:val="28"/>
+        </w:rPr>
+        <w:lastRenderedPageBreak/>
+        <w:t>Equipamiento y S/O a utilizar</w:t>
+      </w:r>
+    </w:p>
+    <w:bookmarkStart w:id="0" w:name="_GoBack"/>
+    <w:bookmarkStart w:id="1" w:name="_MON_1624365963"/>
+    <w:bookmarkEnd w:id="1"/>
+    <w:p>
+      <w:r>
+        <w:object w:dxaOrig="10464" w:dyaOrig="11926">
+          <v:shapetype id="_x0000_t75" coordsize="21600,21600" o:spt="75" o:preferrelative="t" path="m@4@5l@4@11@9@11@9@5xe" filled="f" stroked="f">
+            <v:stroke joinstyle="miter"/>
+            <v:formulas>
+              <v:f eqn="if lineDrawn pixelLineWidth 0"/>
+              <v:f eqn="sum @0 1 0"/>
+              <v:f eqn="sum 0 0 @1"/>
+              <v:f eqn="prod @2 1 2"/>
+              <v:f eqn="prod @3 21600 pixelWidth"/>
+              <v:f eqn="prod @3 21600 pixelHeight"/>
+              <v:f eqn="sum @0 0 1"/>
+              <v:f eqn="prod @6 1 2"/>
+              <v:f eqn="prod @7 21600 pixelWidth"/>
+              <v:f eqn="sum @8 21600 0"/>
+              <v:f eqn="prod @7 21600 pixelHeight"/>
+              <v:f eqn="sum @10 21600 0"/>
+            </v:formulas>
+            <v:path o:extrusionok="f" gradientshapeok="t" o:connecttype="rect"/>
+            <o:lock v:ext="edit" aspectratio="t"/>
+          </v:shapetype>
+          <v:shape id="_x0000_i1025" type="#_x0000_t75" style="width:523.5pt;height:596.25pt" o:ole="">
+            <v:imagedata r:id="rId6" o:title=""/>
+          </v:shape>
+          <o:OLEObject Type="Embed" ProgID="Excel.Sheet.12" ShapeID="_x0000_i1025" DrawAspect="Content" ObjectID="_1624369928" r:id="rId7"/>
+        </w:object>
+      </w:r>
+      <w:bookmarkEnd w:id="0"/>
+      <w:r>
+        <w:t xml:space="preserve">Para el equipamiento de operarios y transportistas se recomienda el </w:t>
+      </w:r>
+      <w:r>
+        <w:rPr>
+          <w:i/>
+        </w:rPr>
+        <w:t>leasing</w:t>
+      </w:r>
+      <w:r>
+        <w:t xml:space="preserve"> del equipamiento tecnológico ya que las condiciones a las que está expuesto hacen que no sea recomendable el uso del mismo durante más de 2 años.</w:t>
+      </w:r>
+    </w:p>
+    <w:p>
+      <w:r>
+        <w:t>Para el equipamiento de red y administradores, no se recomienda arrendamiento u leasing ya que su costo en relación a su frecuencia y necesidad de mantenimiento o recambio es bajo.</w:t>
+      </w:r>
+    </w:p>
+    <w:p>
+      <w:r>
+        <w:t xml:space="preserve">Para el servidor, puede ser financieramente eficiente recomendable el leasing del servidor ya que permite el escalado del rendimiento del servidor en base a su demanda. Alternativamente, también puede ser financieramente eficiente el uso de un servidor </w:t>
+      </w:r>
+      <w:r>
+        <w:rPr>
+          <w:i/>
+        </w:rPr>
+        <w:t>arrendado</w:t>
+      </w:r>
+      <w:r>
+        <w:t xml:space="preserve"> en la nube, con una instalación de Informix Cloud.</w:t>
+      </w:r>
+    </w:p>
+    <w:p>
+      <w:pPr>
+        <w:pStyle w:val="Heading1"/>
+        <w:jc w:val="both"/>
         <w:rPr>
           <w:rFonts w:ascii="Times New Roman" w:hAnsi="Times New Roman" w:cs="Times New Roman"/>
           <w:b/>
@@ -1178,20 +1329,21 @@
     </w:p>
     <w:p>
       <w:pPr>
-        <w:rPr>
-          <w:rFonts w:ascii="Times New Roman" w:hAnsi="Times New Roman" w:cs="Times New Roman"/>
-        </w:rPr>
-      </w:pPr>
-      <w:r>
-        <w:rPr>
-          <w:rFonts w:ascii="Times New Roman" w:hAnsi="Times New Roman" w:cs="Times New Roman"/>
-        </w:rPr>
-        <w:t xml:space="preserve">Previo a elegir la localización de la empresa tenemos que recapitular los requisitos que deben cumplir dicho local, las cuales son las siguientes: </w:t>
-      </w:r>
-    </w:p>
-    <w:p>
-      <w:pPr>
-        <w:pStyle w:val="Prrafodelista"/>
+        <w:jc w:val="both"/>
+        <w:rPr>
+          <w:rFonts w:ascii="Times New Roman" w:hAnsi="Times New Roman" w:cs="Times New Roman"/>
+        </w:rPr>
+      </w:pPr>
+      <w:r>
+        <w:rPr>
+          <w:rFonts w:ascii="Times New Roman" w:hAnsi="Times New Roman" w:cs="Times New Roman"/>
+        </w:rPr>
+        <w:t>Previo a elegir la localización de la empresa tenemos que recapitular los requisitos que deben cumplir dicho local, las cuales son las siguientes:</w:t>
+      </w:r>
+    </w:p>
+    <w:p>
+      <w:pPr>
+        <w:pStyle w:val="ListParagraph"/>
         <w:numPr>
           <w:ilvl w:val="0"/>
           <w:numId w:val="5"/>
@@ -1237,12 +1389,12 @@
         <w:rPr>
           <w:rFonts w:ascii="Times New Roman" w:hAnsi="Times New Roman" w:cs="Times New Roman"/>
         </w:rPr>
-        <w:t xml:space="preserve">puedan llegar desde cualquier punto de Montevideo de la forma las fácil posible y que tengan la mayor cantidad de líneas de ómnibus para hacerlo </w:t>
-      </w:r>
-    </w:p>
-    <w:p>
-      <w:pPr>
-        <w:pStyle w:val="Prrafodelista"/>
+        <w:t>puedan llegar desde cualquier punto de Montevideo de la forma las fácil posible y que tengan la mayor cantidad de líneas de ómnibus para hacerlo</w:t>
+      </w:r>
+    </w:p>
+    <w:p>
+      <w:pPr>
+        <w:pStyle w:val="ListParagraph"/>
         <w:numPr>
           <w:ilvl w:val="0"/>
           <w:numId w:val="5"/>
@@ -1274,33 +1426,19 @@
         </w:rPr>
         <w:t xml:space="preserve">Como empresa de software que somos, la interconexión con el exterior es clave. Por ello mismo debemos estar en una zona de Montevideo donde Antel ya haya instalado la fibra óptica. Puede revisarlo con el siguiente mapa </w:t>
       </w:r>
-      <w:hyperlink r:id="rId6" w:history="1">
+      <w:hyperlink r:id="rId8" w:history="1">
         <w:r>
           <w:rPr>
-            <w:rStyle w:val="Hipervnculo"/>
+            <w:rStyle w:val="Hyperlink"/>
             <w:rFonts w:ascii="Times New Roman" w:hAnsi="Times New Roman" w:cs="Times New Roman"/>
           </w:rPr>
           <w:t>http://www.antel.com.uy/personas-y-hogares/internet/fibra-optica/zonas-de-instalacion</w:t>
         </w:r>
       </w:hyperlink>
-      <w:r>
-        <w:rPr>
-          <w:rFonts w:ascii="Times New Roman" w:hAnsi="Times New Roman" w:cs="Times New Roman"/>
-        </w:rPr>
-        <w:t xml:space="preserve"> </w:t>
-      </w:r>
-      <w:r>
-        <w:rPr>
-          <w:rFonts w:ascii="Times New Roman" w:hAnsi="Times New Roman" w:cs="Times New Roman"/>
-          <w:b/>
-          <w:bCs/>
-        </w:rPr>
-        <w:t xml:space="preserve">  </w:t>
-      </w:r>
-    </w:p>
-    <w:p>
-      <w:pPr>
-        <w:pStyle w:val="Prrafodelista"/>
+    </w:p>
+    <w:p>
+      <w:pPr>
+        <w:pStyle w:val="ListParagraph"/>
         <w:numPr>
           <w:ilvl w:val="0"/>
           <w:numId w:val="5"/>
@@ -1330,12 +1468,12 @@
         <w:rPr>
           <w:rFonts w:ascii="Times New Roman" w:hAnsi="Times New Roman" w:cs="Times New Roman"/>
         </w:rPr>
-        <w:t xml:space="preserve"> Como empresa de software que somos, estamos equipados con hardware de alta potencia, tanto a nivel de terminales, como de servidores como a nivel de equipamiento de red. Es por ello que es critico que el local donde este alojado dicho equipamiento esta radicado en una zona de Montevideo donde el robo no sea algo frecuente. </w:t>
-      </w:r>
-    </w:p>
-    <w:p>
-      <w:pPr>
-        <w:pStyle w:val="Prrafodelista"/>
+        <w:t xml:space="preserve"> Como empresa de software que somos, estamos equipados con hardware de alta potencia, tanto a nivel de terminales, como de servidores como a nivel de equipamiento de red. Es por ello que es critico que el local donde este alojado dicho equipamiento esta radicado en una zona de Montevideo donde el robo no sea algo frecuente.</w:t>
+      </w:r>
+    </w:p>
+    <w:p>
+      <w:pPr>
+        <w:pStyle w:val="ListParagraph"/>
         <w:numPr>
           <w:ilvl w:val="0"/>
           <w:numId w:val="5"/>
@@ -1365,7 +1503,7 @@
         <w:rPr>
           <w:rFonts w:ascii="Times New Roman" w:hAnsi="Times New Roman" w:cs="Times New Roman"/>
         </w:rPr>
-        <w:t xml:space="preserve"> En el desarrollo de software para cualquier ente, sea público o privado, como ante cualquier otra actividad como empresa, es muy posible que se deban realizar múltiples tramites con el estado. Es por ello que la localidad de la empresa debe ser cercana a la mayor cantidad de entes públicos posibles. </w:t>
+        <w:t xml:space="preserve"> En el desarrollo de software para cualquier ente, sea público o privado, como ante cualquier otra actividad como empresa, es muy posible que se deban realizar múltiples tramites con el estado. Es por ello que la localidad de la empresa debe ser cercana a la mayor cantidad de entes públicos posibles.</w:t>
       </w:r>
     </w:p>
     <w:p>
@@ -1405,7 +1543,7 @@
         <w:rPr>
           <w:rFonts w:ascii="Times New Roman" w:hAnsi="Times New Roman" w:cs="Times New Roman"/>
         </w:rPr>
-        <w:t xml:space="preserve"> este factor no deberá ser tomado en cuenta. </w:t>
+        <w:t xml:space="preserve"> este factor no deberá ser tomado en cuenta.</w:t>
       </w:r>
     </w:p>
     <w:p>
@@ -1457,7 +1595,7 @@
         <w:rPr>
           <w:rFonts w:ascii="Times New Roman" w:hAnsi="Times New Roman" w:cs="Times New Roman"/>
         </w:rPr>
-        <w:t xml:space="preserve">a. Al estar operando con pocos socios los cuales no aportan sumas siderales estamos hablando de poco capital social, no es buena idea comprar propiedades cuando la empresa es tan chica, ya que no tiene la misma estabilidad económica que una grande o mediana. De todas formas, si la empresa se estabiliza y aumenta su tamaño se puede considerar comprar una localización, pero en un primer momento queda descartado.  </w:t>
+        <w:t>a. Al estar operando con pocos socios los cuales no aportan sumas siderales estamos hablando de poco capital social, no es buena idea comprar propiedades cuando la empresa es tan chica, ya que no tiene la misma estabilidad económica que una grande o mediana. De todas formas, si la empresa se estabiliza y aumenta su tamaño se puede considerar comprar una localización, pero en un primer momento queda descartado.</w:t>
       </w:r>
     </w:p>
     <w:p>
@@ -1479,7 +1617,7 @@
         <w:rPr>
           <w:rFonts w:ascii="Times New Roman" w:hAnsi="Times New Roman" w:cs="Times New Roman"/>
         </w:rPr>
-        <w:t xml:space="preserve">: </w:t>
+        <w:t>:</w:t>
       </w:r>
     </w:p>
     <w:p>
@@ -1499,21 +1637,21 @@
         <w:rPr>
           <w:rFonts w:ascii="Times New Roman" w:hAnsi="Times New Roman" w:cs="Times New Roman"/>
         </w:rPr>
-        <w:t xml:space="preserve">. Ya que es extremadamente accesible debido a que la mayoría de líneas de ómnibus pasan por ahí. Toda la zona del centro posee fibra óptica según Antel. Además, según múltiples fuentes El centro es una de las zonas más seguras de Montevideo, siempre y cuando sea cerca de 18 de julio. Y por último la mayoría de entes públicos se encuentras distribuidos entre la cuidad vieja y el centro, por lo tanto, esta relativamente cercano a ellos. </w:t>
-      </w:r>
-    </w:p>
-    <w:p>
-      <w:pPr>
-        <w:jc w:val="both"/>
-        <w:rPr>
-          <w:rFonts w:ascii="Times New Roman" w:hAnsi="Times New Roman" w:cs="Times New Roman"/>
-        </w:rPr>
-      </w:pPr>
-      <w:r>
-        <w:rPr>
-          <w:rFonts w:ascii="Times New Roman" w:hAnsi="Times New Roman" w:cs="Times New Roman"/>
-        </w:rPr>
-        <w:t xml:space="preserve">Por lo tanto, la localización preferentemente debe encontrarse al este de la puerta de la ciudadela y al oeste de la intendencia de Montevideo (con un margen de 2KM al oeste de la misma), también debe estar al norte de la calle soriano y el sur de la calle Uruguay (mas al norte ya se considera un poco más insegura, pero se podría considerar). </w:t>
+        <w:t>. Ya que es extremadamente accesible debido a que la mayoría de líneas de ómnibus pasan por ahí. Toda la zona del centro posee fibra óptica según Antel. Además, según múltiples fuentes El centro es una de las zonas más seguras de Montevideo, siempre y cuando sea cerca de 18 de julio. Y por último la mayoría de entes públicos se encuentras distribuidos entre la cuidad vieja y el centro, por lo tanto, esta relativamente cercano a ellos.</w:t>
+      </w:r>
+    </w:p>
+    <w:p>
+      <w:pPr>
+        <w:jc w:val="both"/>
+        <w:rPr>
+          <w:rFonts w:ascii="Times New Roman" w:hAnsi="Times New Roman" w:cs="Times New Roman"/>
+        </w:rPr>
+      </w:pPr>
+      <w:r>
+        <w:rPr>
+          <w:rFonts w:ascii="Times New Roman" w:hAnsi="Times New Roman" w:cs="Times New Roman"/>
+        </w:rPr>
+        <w:t>Por lo tanto, la localización preferentemente debe encontrarse al este de la puerta de la ciudadela y al oeste de la intendencia de Montevideo (con un margen de 2KM al oeste de la misma), también debe estar al norte de la calle soriano y el sur de la calle Uruguay (mas al norte ya se considera un poco más insegura, pero se podría considerar).</w:t>
       </w:r>
     </w:p>
     <w:p>
@@ -1546,21 +1684,7 @@
         <w:rPr>
           <w:rFonts w:ascii="Times New Roman" w:hAnsi="Times New Roman" w:cs="Times New Roman"/>
         </w:rPr>
-        <w:t xml:space="preserve"> Sumándole un espacio para una pequeña sala de servidores, terminales y muebles (Escritorio, mesa de reuniones, </w:t>
-      </w:r>
-      <w:proofErr w:type="spellStart"/>
-      <w:r>
-        <w:rPr>
-          <w:rFonts w:ascii="Times New Roman" w:hAnsi="Times New Roman" w:cs="Times New Roman"/>
-        </w:rPr>
-        <w:t>etc</w:t>
-      </w:r>
-      <w:proofErr w:type="spellEnd"/>
-      <w:r>
-        <w:rPr>
-          <w:rFonts w:ascii="Times New Roman" w:hAnsi="Times New Roman" w:cs="Times New Roman"/>
-        </w:rPr>
-        <w:t>).</w:t>
+        <w:t xml:space="preserve"> Sumándole un espacio para una pequeña sala de servidores, terminales y muebles (Escritorio, mesa de reuniones, etc).</w:t>
       </w:r>
     </w:p>
     <w:p>
@@ -1576,32 +1700,31 @@
         </w:rPr>
         <w:t xml:space="preserve">Primeramente se considera la siguiente instalación la cual cumple los requerimientos antes dichos: </w:t>
       </w:r>
-      <w:hyperlink r:id="rId7" w:history="1">
+      <w:hyperlink r:id="rId9" w:history="1">
         <w:r>
           <w:rPr>
-            <w:rStyle w:val="Hipervnculo"/>
+            <w:rStyle w:val="Hyperlink"/>
             <w:rFonts w:ascii="Times New Roman" w:hAnsi="Times New Roman" w:cs="Times New Roman"/>
           </w:rPr>
           <w:t>https://inmueble.mercadolibre.com.uy/MLU-464009376-oficina-en-el-centro-_JM</w:t>
         </w:r>
       </w:hyperlink>
-      <w:r>
-        <w:rPr>
-          <w:rFonts w:ascii="Times New Roman" w:hAnsi="Times New Roman" w:cs="Times New Roman"/>
-        </w:rPr>
-        <w:t xml:space="preserve"> </w:t>
-      </w:r>
-      <w:bookmarkStart w:id="0" w:name="_GoBack"/>
-      <w:bookmarkEnd w:id="0"/>
-    </w:p>
-    <w:p>
-      <w:pPr>
-        <w:jc w:val="both"/>
+    </w:p>
+    <w:p>
+      <w:pPr>
+        <w:jc w:val="both"/>
+        <w:rPr>
+          <w:rFonts w:ascii="Times New Roman" w:hAnsi="Times New Roman" w:cs="Times New Roman"/>
+        </w:rPr>
       </w:pPr>
     </w:p>
     <w:p>
       <w:pPr>
         <w:ind w:firstLine="708"/>
+        <w:jc w:val="both"/>
+        <w:rPr>
+          <w:rFonts w:ascii="Times New Roman" w:hAnsi="Times New Roman" w:cs="Times New Roman"/>
+        </w:rPr>
       </w:pPr>
     </w:p>
     <w:sectPr>
@@ -1615,8 +1738,121 @@
 </file>
 
 <file path=word/numbering.xml><?xml version="1.0" encoding="utf-8"?>
-<w:numbering xmlns:wpc="http://schemas.microsoft.com/office/word/2010/wordprocessingCanvas" xmlns:cx="http://schemas.microsoft.com/office/drawing/2014/chartex" xmlns:cx1="http://schemas.microsoft.com/office/drawing/2015/9/8/chartex" xmlns:cx2="http://schemas.microsoft.com/office/drawing/2015/10/21/chartex" xmlns:cx3="http://schemas.microsoft.com/office/drawing/2016/5/9/chartex" xmlns:cx4="http://schemas.microsoft.com/office/drawing/2016/5/10/chartex" xmlns:cx5="http://schemas.microsoft.com/office/drawing/2016/5/11/chartex" xmlns:cx6="http://schemas.microsoft.com/office/drawing/2016/5/12/chartex" xmlns:cx7="http://schemas.microsoft.com/office/drawing/2016/5/13/chartex" xmlns:cx8="http://schemas.microsoft.com/office/drawing/2016/5/14/chartex" xmlns:mc="http://schemas.openxmlformats.org/markup-compatibility/2006" xmlns:aink="http://schemas.microsoft.com/office/drawing/2016/ink" xmlns:am3d="http://schemas.microsoft.com/office/drawing/2017/model3d" xmlns:o="urn:schemas-microsoft-com:office:office" xmlns:r="http://schemas.openxmlformats.org/officeDocument/2006/relationships" xmlns:m="http://schemas.openxmlformats.org/officeDocument/2006/math" xmlns:v="urn:schemas-microsoft-com:vml" xmlns:wp14="http://schemas.microsoft.com/office/word/2010/wordprocessingDrawing" xmlns:wp="http://schemas.openxmlformats.org/drawingml/2006/wordprocessingDrawing" xmlns:w10="urn:schemas-microsoft-com:office:word" xmlns:w="http://schemas.openxmlformats.org/wordprocessingml/2006/main" xmlns:w14="http://schemas.microsoft.com/office/word/2010/wordml" xmlns:w15="http://schemas.microsoft.com/office/word/2012/wordml" xmlns:w16cid="http://schemas.microsoft.com/office/word/2016/wordml/cid" xmlns:w16se="http://schemas.microsoft.com/office/word/2015/wordml/symex" xmlns:wpg="http://schemas.microsoft.com/office/word/2010/wordprocessingGroup" xmlns:wpi="http://schemas.microsoft.com/office/word/2010/wordprocessingInk" xmlns:wne="http://schemas.microsoft.com/office/word/2006/wordml" xmlns:wps="http://schemas.microsoft.com/office/word/2010/wordprocessingShape" mc:Ignorable="w14 w15 w16se w16cid wp14">
-  <w:abstractNum w:abstractNumId="0" w15:restartNumberingAfterBreak="0">
+<w:numbering xmlns:wpc="http://schemas.microsoft.com/office/word/2010/wordprocessingCanvas" xmlns:mc="http://schemas.openxmlformats.org/markup-compatibility/2006" xmlns:o="urn:schemas-microsoft-com:office:office" xmlns:r="http://schemas.openxmlformats.org/officeDocument/2006/relationships" xmlns:m="http://schemas.openxmlformats.org/officeDocument/2006/math" xmlns:v="urn:schemas-microsoft-com:vml" xmlns:wp14="http://schemas.microsoft.com/office/word/2010/wordprocessingDrawing" xmlns:wp="http://schemas.openxmlformats.org/drawingml/2006/wordprocessingDrawing" xmlns:w10="urn:schemas-microsoft-com:office:word" xmlns:w="http://schemas.openxmlformats.org/wordprocessingml/2006/main" xmlns:w14="http://schemas.microsoft.com/office/word/2010/wordml" xmlns:w15="http://schemas.microsoft.com/office/word/2012/wordml" xmlns:wpg="http://schemas.microsoft.com/office/word/2010/wordprocessingGroup" xmlns:wpi="http://schemas.microsoft.com/office/word/2010/wordprocessingInk" xmlns:wne="http://schemas.microsoft.com/office/word/2006/wordml" xmlns:wps="http://schemas.microsoft.com/office/word/2010/wordprocessingShape" mc:Ignorable="w14 w15 wp14">
+  <w:abstractNum w:abstractNumId="0">
+    <w:nsid w:val="073B0E38"/>
+    <w:multiLevelType w:val="hybridMultilevel"/>
+    <w:tmpl w:val="4AF619EC"/>
+    <w:lvl w:ilvl="0" w:tplc="0C0A0001">
+      <w:start w:val="1"/>
+      <w:numFmt w:val="bullet"/>
+      <w:lvlText w:val=""/>
+      <w:lvlJc w:val="left"/>
+      <w:pPr>
+        <w:ind w:left="720" w:hanging="360"/>
+      </w:pPr>
+      <w:rPr>
+        <w:rFonts w:ascii="Symbol" w:hAnsi="Symbol" w:hint="default"/>
+      </w:rPr>
+    </w:lvl>
+    <w:lvl w:ilvl="1" w:tplc="0C0A0003" w:tentative="1">
+      <w:start w:val="1"/>
+      <w:numFmt w:val="bullet"/>
+      <w:lvlText w:val="o"/>
+      <w:lvlJc w:val="left"/>
+      <w:pPr>
+        <w:ind w:left="1440" w:hanging="360"/>
+      </w:pPr>
+      <w:rPr>
+        <w:rFonts w:ascii="Courier New" w:hAnsi="Courier New" w:cs="Courier New" w:hint="default"/>
+      </w:rPr>
+    </w:lvl>
+    <w:lvl w:ilvl="2" w:tplc="0C0A0005" w:tentative="1">
+      <w:start w:val="1"/>
+      <w:numFmt w:val="bullet"/>
+      <w:lvlText w:val=""/>
+      <w:lvlJc w:val="left"/>
+      <w:pPr>
+        <w:ind w:left="2160" w:hanging="360"/>
+      </w:pPr>
+      <w:rPr>
+        <w:rFonts w:ascii="Wingdings" w:hAnsi="Wingdings" w:hint="default"/>
+      </w:rPr>
+    </w:lvl>
+    <w:lvl w:ilvl="3" w:tplc="0C0A0001" w:tentative="1">
+      <w:start w:val="1"/>
+      <w:numFmt w:val="bullet"/>
+      <w:lvlText w:val=""/>
+      <w:lvlJc w:val="left"/>
+      <w:pPr>
+        <w:ind w:left="2880" w:hanging="360"/>
+      </w:pPr>
+      <w:rPr>
+        <w:rFonts w:ascii="Symbol" w:hAnsi="Symbol" w:hint="default"/>
+      </w:rPr>
+    </w:lvl>
+    <w:lvl w:ilvl="4" w:tplc="0C0A0003" w:tentative="1">
+      <w:start w:val="1"/>
+      <w:numFmt w:val="bullet"/>
+      <w:lvlText w:val="o"/>
+      <w:lvlJc w:val="left"/>
+      <w:pPr>
+        <w:ind w:left="3600" w:hanging="360"/>
+      </w:pPr>
+      <w:rPr>
+        <w:rFonts w:ascii="Courier New" w:hAnsi="Courier New" w:cs="Courier New" w:hint="default"/>
+      </w:rPr>
+    </w:lvl>
+    <w:lvl w:ilvl="5" w:tplc="0C0A0005" w:tentative="1">
+      <w:start w:val="1"/>
+      <w:numFmt w:val="bullet"/>
+      <w:lvlText w:val=""/>
+      <w:lvlJc w:val="left"/>
+      <w:pPr>
+        <w:ind w:left="4320" w:hanging="360"/>
+      </w:pPr>
+      <w:rPr>
+        <w:rFonts w:ascii="Wingdings" w:hAnsi="Wingdings" w:hint="default"/>
+      </w:rPr>
+    </w:lvl>
+    <w:lvl w:ilvl="6" w:tplc="0C0A0001" w:tentative="1">
+      <w:start w:val="1"/>
+      <w:numFmt w:val="bullet"/>
+      <w:lvlText w:val=""/>
+      <w:lvlJc w:val="left"/>
+      <w:pPr>
+        <w:ind w:left="5040" w:hanging="360"/>
+      </w:pPr>
+      <w:rPr>
+        <w:rFonts w:ascii="Symbol" w:hAnsi="Symbol" w:hint="default"/>
+      </w:rPr>
+    </w:lvl>
+    <w:lvl w:ilvl="7" w:tplc="0C0A0003" w:tentative="1">
+      <w:start w:val="1"/>
+      <w:numFmt w:val="bullet"/>
+      <w:lvlText w:val="o"/>
+      <w:lvlJc w:val="left"/>
+      <w:pPr>
+        <w:ind w:left="5760" w:hanging="360"/>
+      </w:pPr>
+      <w:rPr>
+        <w:rFonts w:ascii="Courier New" w:hAnsi="Courier New" w:cs="Courier New" w:hint="default"/>
+      </w:rPr>
+    </w:lvl>
+    <w:lvl w:ilvl="8" w:tplc="0C0A0005" w:tentative="1">
+      <w:start w:val="1"/>
+      <w:numFmt w:val="bullet"/>
+      <w:lvlText w:val=""/>
+      <w:lvlJc w:val="left"/>
+      <w:pPr>
+        <w:ind w:left="6480" w:hanging="360"/>
+      </w:pPr>
+      <w:rPr>
+        <w:rFonts w:ascii="Wingdings" w:hAnsi="Wingdings" w:hint="default"/>
+      </w:rPr>
+    </w:lvl>
+  </w:abstractNum>
+  <w:abstractNum w:abstractNumId="1">
     <w:nsid w:val="0F637FE3"/>
     <w:multiLevelType w:val="hybridMultilevel"/>
     <w:tmpl w:val="E1700CEA"/>
@@ -1729,7 +1965,120 @@
       </w:rPr>
     </w:lvl>
   </w:abstractNum>
-  <w:abstractNum w:abstractNumId="1" w15:restartNumberingAfterBreak="0">
+  <w:abstractNum w:abstractNumId="2">
+    <w:nsid w:val="11022745"/>
+    <w:multiLevelType w:val="hybridMultilevel"/>
+    <w:tmpl w:val="7138CEE0"/>
+    <w:lvl w:ilvl="0" w:tplc="0C0A0001">
+      <w:start w:val="1"/>
+      <w:numFmt w:val="bullet"/>
+      <w:lvlText w:val=""/>
+      <w:lvlJc w:val="left"/>
+      <w:pPr>
+        <w:ind w:left="720" w:hanging="360"/>
+      </w:pPr>
+      <w:rPr>
+        <w:rFonts w:ascii="Symbol" w:hAnsi="Symbol" w:hint="default"/>
+      </w:rPr>
+    </w:lvl>
+    <w:lvl w:ilvl="1" w:tplc="0C0A0003" w:tentative="1">
+      <w:start w:val="1"/>
+      <w:numFmt w:val="bullet"/>
+      <w:lvlText w:val="o"/>
+      <w:lvlJc w:val="left"/>
+      <w:pPr>
+        <w:ind w:left="1440" w:hanging="360"/>
+      </w:pPr>
+      <w:rPr>
+        <w:rFonts w:ascii="Courier New" w:hAnsi="Courier New" w:cs="Courier New" w:hint="default"/>
+      </w:rPr>
+    </w:lvl>
+    <w:lvl w:ilvl="2" w:tplc="0C0A0005" w:tentative="1">
+      <w:start w:val="1"/>
+      <w:numFmt w:val="bullet"/>
+      <w:lvlText w:val=""/>
+      <w:lvlJc w:val="left"/>
+      <w:pPr>
+        <w:ind w:left="2160" w:hanging="360"/>
+      </w:pPr>
+      <w:rPr>
+        <w:rFonts w:ascii="Wingdings" w:hAnsi="Wingdings" w:hint="default"/>
+      </w:rPr>
+    </w:lvl>
+    <w:lvl w:ilvl="3" w:tplc="0C0A0001" w:tentative="1">
+      <w:start w:val="1"/>
+      <w:numFmt w:val="bullet"/>
+      <w:lvlText w:val=""/>
+      <w:lvlJc w:val="left"/>
+      <w:pPr>
+        <w:ind w:left="2880" w:hanging="360"/>
+      </w:pPr>
+      <w:rPr>
+        <w:rFonts w:ascii="Symbol" w:hAnsi="Symbol" w:hint="default"/>
+      </w:rPr>
+    </w:lvl>
+    <w:lvl w:ilvl="4" w:tplc="0C0A0003" w:tentative="1">
+      <w:start w:val="1"/>
+      <w:numFmt w:val="bullet"/>
+      <w:lvlText w:val="o"/>
+      <w:lvlJc w:val="left"/>
+      <w:pPr>
+        <w:ind w:left="3600" w:hanging="360"/>
+      </w:pPr>
+      <w:rPr>
+        <w:rFonts w:ascii="Courier New" w:hAnsi="Courier New" w:cs="Courier New" w:hint="default"/>
+      </w:rPr>
+    </w:lvl>
+    <w:lvl w:ilvl="5" w:tplc="0C0A0005" w:tentative="1">
+      <w:start w:val="1"/>
+      <w:numFmt w:val="bullet"/>
+      <w:lvlText w:val=""/>
+      <w:lvlJc w:val="left"/>
+      <w:pPr>
+        <w:ind w:left="4320" w:hanging="360"/>
+      </w:pPr>
+      <w:rPr>
+        <w:rFonts w:ascii="Wingdings" w:hAnsi="Wingdings" w:hint="default"/>
+      </w:rPr>
+    </w:lvl>
+    <w:lvl w:ilvl="6" w:tplc="0C0A0001" w:tentative="1">
+      <w:start w:val="1"/>
+      <w:numFmt w:val="bullet"/>
+      <w:lvlText w:val=""/>
+      <w:lvlJc w:val="left"/>
+      <w:pPr>
+        <w:ind w:left="5040" w:hanging="360"/>
+      </w:pPr>
+      <w:rPr>
+        <w:rFonts w:ascii="Symbol" w:hAnsi="Symbol" w:hint="default"/>
+      </w:rPr>
+    </w:lvl>
+    <w:lvl w:ilvl="7" w:tplc="0C0A0003" w:tentative="1">
+      <w:start w:val="1"/>
+      <w:numFmt w:val="bullet"/>
+      <w:lvlText w:val="o"/>
+      <w:lvlJc w:val="left"/>
+      <w:pPr>
+        <w:ind w:left="5760" w:hanging="360"/>
+      </w:pPr>
+      <w:rPr>
+        <w:rFonts w:ascii="Courier New" w:hAnsi="Courier New" w:cs="Courier New" w:hint="default"/>
+      </w:rPr>
+    </w:lvl>
+    <w:lvl w:ilvl="8" w:tplc="0C0A0005" w:tentative="1">
+      <w:start w:val="1"/>
+      <w:numFmt w:val="bullet"/>
+      <w:lvlText w:val=""/>
+      <w:lvlJc w:val="left"/>
+      <w:pPr>
+        <w:ind w:left="6480" w:hanging="360"/>
+      </w:pPr>
+      <w:rPr>
+        <w:rFonts w:ascii="Wingdings" w:hAnsi="Wingdings" w:hint="default"/>
+      </w:rPr>
+    </w:lvl>
+  </w:abstractNum>
+  <w:abstractNum w:abstractNumId="3">
     <w:nsid w:val="37F31FBC"/>
     <w:multiLevelType w:val="hybridMultilevel"/>
     <w:tmpl w:val="65D2B86A"/>
@@ -1842,7 +2191,7 @@
       </w:rPr>
     </w:lvl>
   </w:abstractNum>
-  <w:abstractNum w:abstractNumId="2" w15:restartNumberingAfterBreak="0">
+  <w:abstractNum w:abstractNumId="4">
     <w:nsid w:val="40832E33"/>
     <w:multiLevelType w:val="hybridMultilevel"/>
     <w:tmpl w:val="41BEA922"/>
@@ -1955,7 +2304,120 @@
       </w:rPr>
     </w:lvl>
   </w:abstractNum>
-  <w:abstractNum w:abstractNumId="3" w15:restartNumberingAfterBreak="0">
+  <w:abstractNum w:abstractNumId="5">
+    <w:nsid w:val="4D5B6F41"/>
+    <w:multiLevelType w:val="hybridMultilevel"/>
+    <w:tmpl w:val="1E88A236"/>
+    <w:lvl w:ilvl="0" w:tplc="0C0A0001">
+      <w:start w:val="1"/>
+      <w:numFmt w:val="bullet"/>
+      <w:lvlText w:val=""/>
+      <w:lvlJc w:val="left"/>
+      <w:pPr>
+        <w:ind w:left="720" w:hanging="360"/>
+      </w:pPr>
+      <w:rPr>
+        <w:rFonts w:ascii="Symbol" w:hAnsi="Symbol" w:hint="default"/>
+      </w:rPr>
+    </w:lvl>
+    <w:lvl w:ilvl="1" w:tplc="0C0A0003" w:tentative="1">
+      <w:start w:val="1"/>
+      <w:numFmt w:val="bullet"/>
+      <w:lvlText w:val="o"/>
+      <w:lvlJc w:val="left"/>
+      <w:pPr>
+        <w:ind w:left="1440" w:hanging="360"/>
+      </w:pPr>
+      <w:rPr>
+        <w:rFonts w:ascii="Courier New" w:hAnsi="Courier New" w:cs="Courier New" w:hint="default"/>
+      </w:rPr>
+    </w:lvl>
+    <w:lvl w:ilvl="2" w:tplc="0C0A0005" w:tentative="1">
+      <w:start w:val="1"/>
+      <w:numFmt w:val="bullet"/>
+      <w:lvlText w:val=""/>
+      <w:lvlJc w:val="left"/>
+      <w:pPr>
+        <w:ind w:left="2160" w:hanging="360"/>
+      </w:pPr>
+      <w:rPr>
+        <w:rFonts w:ascii="Wingdings" w:hAnsi="Wingdings" w:hint="default"/>
+      </w:rPr>
+    </w:lvl>
+    <w:lvl w:ilvl="3" w:tplc="0C0A0001" w:tentative="1">
+      <w:start w:val="1"/>
+      <w:numFmt w:val="bullet"/>
+      <w:lvlText w:val=""/>
+      <w:lvlJc w:val="left"/>
+      <w:pPr>
+        <w:ind w:left="2880" w:hanging="360"/>
+      </w:pPr>
+      <w:rPr>
+        <w:rFonts w:ascii="Symbol" w:hAnsi="Symbol" w:hint="default"/>
+      </w:rPr>
+    </w:lvl>
+    <w:lvl w:ilvl="4" w:tplc="0C0A0003" w:tentative="1">
+      <w:start w:val="1"/>
+      <w:numFmt w:val="bullet"/>
+      <w:lvlText w:val="o"/>
+      <w:lvlJc w:val="left"/>
+      <w:pPr>
+        <w:ind w:left="3600" w:hanging="360"/>
+      </w:pPr>
+      <w:rPr>
+        <w:rFonts w:ascii="Courier New" w:hAnsi="Courier New" w:cs="Courier New" w:hint="default"/>
+      </w:rPr>
+    </w:lvl>
+    <w:lvl w:ilvl="5" w:tplc="0C0A0005" w:tentative="1">
+      <w:start w:val="1"/>
+      <w:numFmt w:val="bullet"/>
+      <w:lvlText w:val=""/>
+      <w:lvlJc w:val="left"/>
+      <w:pPr>
+        <w:ind w:left="4320" w:hanging="360"/>
+      </w:pPr>
+      <w:rPr>
+        <w:rFonts w:ascii="Wingdings" w:hAnsi="Wingdings" w:hint="default"/>
+      </w:rPr>
+    </w:lvl>
+    <w:lvl w:ilvl="6" w:tplc="0C0A0001" w:tentative="1">
+      <w:start w:val="1"/>
+      <w:numFmt w:val="bullet"/>
+      <w:lvlText w:val=""/>
+      <w:lvlJc w:val="left"/>
+      <w:pPr>
+        <w:ind w:left="5040" w:hanging="360"/>
+      </w:pPr>
+      <w:rPr>
+        <w:rFonts w:ascii="Symbol" w:hAnsi="Symbol" w:hint="default"/>
+      </w:rPr>
+    </w:lvl>
+    <w:lvl w:ilvl="7" w:tplc="0C0A0003" w:tentative="1">
+      <w:start w:val="1"/>
+      <w:numFmt w:val="bullet"/>
+      <w:lvlText w:val="o"/>
+      <w:lvlJc w:val="left"/>
+      <w:pPr>
+        <w:ind w:left="5760" w:hanging="360"/>
+      </w:pPr>
+      <w:rPr>
+        <w:rFonts w:ascii="Courier New" w:hAnsi="Courier New" w:cs="Courier New" w:hint="default"/>
+      </w:rPr>
+    </w:lvl>
+    <w:lvl w:ilvl="8" w:tplc="0C0A0005" w:tentative="1">
+      <w:start w:val="1"/>
+      <w:numFmt w:val="bullet"/>
+      <w:lvlText w:val=""/>
+      <w:lvlJc w:val="left"/>
+      <w:pPr>
+        <w:ind w:left="6480" w:hanging="360"/>
+      </w:pPr>
+      <w:rPr>
+        <w:rFonts w:ascii="Wingdings" w:hAnsi="Wingdings" w:hint="default"/>
+      </w:rPr>
+    </w:lvl>
+  </w:abstractNum>
+  <w:abstractNum w:abstractNumId="6">
     <w:nsid w:val="4EC34F12"/>
     <w:multiLevelType w:val="hybridMultilevel"/>
     <w:tmpl w:val="471EBAC4"/>
@@ -2068,7 +2530,7 @@
       </w:rPr>
     </w:lvl>
   </w:abstractNum>
-  <w:abstractNum w:abstractNumId="4" w15:restartNumberingAfterBreak="0">
+  <w:abstractNum w:abstractNumId="7">
     <w:nsid w:val="513A5FDD"/>
     <w:multiLevelType w:val="hybridMultilevel"/>
     <w:tmpl w:val="BD865E9A"/>
@@ -2182,25 +2644,34 @@
     </w:lvl>
   </w:abstractNum>
   <w:num w:numId="1">
+    <w:abstractNumId w:val="7"/>
+  </w:num>
+  <w:num w:numId="2">
+    <w:abstractNumId w:val="3"/>
+  </w:num>
+  <w:num w:numId="3">
     <w:abstractNumId w:val="4"/>
   </w:num>
-  <w:num w:numId="2">
+  <w:num w:numId="4">
     <w:abstractNumId w:val="1"/>
   </w:num>
-  <w:num w:numId="3">
+  <w:num w:numId="5">
+    <w:abstractNumId w:val="6"/>
+  </w:num>
+  <w:num w:numId="6">
     <w:abstractNumId w:val="2"/>
   </w:num>
-  <w:num w:numId="4">
+  <w:num w:numId="7">
+    <w:abstractNumId w:val="5"/>
+  </w:num>
+  <w:num w:numId="8">
     <w:abstractNumId w:val="0"/>
-  </w:num>
-  <w:num w:numId="5">
-    <w:abstractNumId w:val="3"/>
   </w:num>
 </w:numbering>
 </file>
 
 <file path=word/styles.xml><?xml version="1.0" encoding="utf-8"?>
-<w:styles xmlns:mc="http://schemas.openxmlformats.org/markup-compatibility/2006" xmlns:r="http://schemas.openxmlformats.org/officeDocument/2006/relationships" xmlns:w="http://schemas.openxmlformats.org/wordprocessingml/2006/main" xmlns:w14="http://schemas.microsoft.com/office/word/2010/wordml" xmlns:w15="http://schemas.microsoft.com/office/word/2012/wordml" xmlns:w16cid="http://schemas.microsoft.com/office/word/2016/wordml/cid" xmlns:w16se="http://schemas.microsoft.com/office/word/2015/wordml/symex" mc:Ignorable="w14 w15 w16se w16cid">
+<w:styles xmlns:mc="http://schemas.openxmlformats.org/markup-compatibility/2006" xmlns:r="http://schemas.openxmlformats.org/officeDocument/2006/relationships" xmlns:w="http://schemas.openxmlformats.org/wordprocessingml/2006/main" xmlns:w14="http://schemas.microsoft.com/office/word/2010/wordml" xmlns:w15="http://schemas.microsoft.com/office/word/2012/wordml" mc:Ignorable="w14 w15">
   <w:docDefaults>
     <w:rPrDefault>
       <w:rPr>
@@ -2216,7 +2687,7 @@
       </w:pPr>
     </w:pPrDefault>
   </w:docDefaults>
-  <w:latentStyles w:defLockedState="0" w:defUIPriority="99" w:defSemiHidden="0" w:defUnhideWhenUsed="0" w:defQFormat="0" w:count="376">
+  <w:latentStyles w:defLockedState="0" w:defUIPriority="99" w:defSemiHidden="0" w:defUnhideWhenUsed="0" w:defQFormat="0" w:count="371">
     <w:lsdException w:name="Normal" w:uiPriority="0" w:qFormat="1"/>
     <w:lsdException w:name="heading 1" w:uiPriority="9" w:qFormat="1"/>
     <w:lsdException w:name="heading 2" w:semiHidden="1" w:uiPriority="9" w:unhideWhenUsed="1" w:qFormat="1"/>
@@ -2588,22 +3059,17 @@
     <w:lsdException w:name="List Table 5 Dark Accent 6" w:uiPriority="50"/>
     <w:lsdException w:name="List Table 6 Colorful Accent 6" w:uiPriority="51"/>
     <w:lsdException w:name="List Table 7 Colorful Accent 6" w:uiPriority="52"/>
-    <w:lsdException w:name="Mention" w:semiHidden="1" w:unhideWhenUsed="1"/>
-    <w:lsdException w:name="Smart Hyperlink" w:semiHidden="1" w:unhideWhenUsed="1"/>
-    <w:lsdException w:name="Hashtag" w:semiHidden="1" w:unhideWhenUsed="1"/>
-    <w:lsdException w:name="Unresolved Mention" w:semiHidden="1" w:unhideWhenUsed="1"/>
-    <w:lsdException w:name="Smart Link" w:semiHidden="1" w:unhideWhenUsed="1"/>
   </w:latentStyles>
   <w:style w:type="paragraph" w:default="1" w:styleId="Normal">
     <w:name w:val="Normal"/>
     <w:qFormat/>
     <w:rsid w:val="00C118F4"/>
   </w:style>
-  <w:style w:type="paragraph" w:styleId="Ttulo1">
+  <w:style w:type="paragraph" w:styleId="Heading1">
     <w:name w:val="heading 1"/>
     <w:basedOn w:val="Normal"/>
     <w:next w:val="Normal"/>
-    <w:link w:val="Ttulo1Car"/>
+    <w:link w:val="Heading1Char"/>
     <w:uiPriority w:val="9"/>
     <w:qFormat/>
     <w:rsid w:val="004A61B1"/>
@@ -2620,13 +3086,34 @@
       <w:szCs w:val="32"/>
     </w:rPr>
   </w:style>
-  <w:style w:type="character" w:default="1" w:styleId="Fuentedeprrafopredeter">
+  <w:style w:type="paragraph" w:styleId="Heading2">
+    <w:name w:val="heading 2"/>
+    <w:basedOn w:val="Normal"/>
+    <w:next w:val="Normal"/>
+    <w:link w:val="Heading2Char"/>
+    <w:uiPriority w:val="9"/>
+    <w:unhideWhenUsed/>
+    <w:qFormat/>
+    <w:rsid w:val="005A50EB"/>
+    <w:pPr>
+      <w:keepNext/>
+      <w:keepLines/>
+      <w:spacing w:before="40" w:after="0"/>
+      <w:outlineLvl w:val="1"/>
+    </w:pPr>
+    <w:rPr>
+      <w:rFonts w:asciiTheme="majorHAnsi" w:eastAsiaTheme="majorEastAsia" w:hAnsiTheme="majorHAnsi" w:cstheme="majorBidi"/>
+      <w:color w:val="2F5496" w:themeColor="accent1" w:themeShade="BF"/>
+      <w:sz w:val="26"/>
+      <w:szCs w:val="26"/>
+    </w:rPr>
+  </w:style>
+  <w:style w:type="character" w:default="1" w:styleId="DefaultParagraphFont">
     <w:name w:val="Default Paragraph Font"/>
     <w:uiPriority w:val="1"/>
-    <w:semiHidden/>
     <w:unhideWhenUsed/>
   </w:style>
-  <w:style w:type="table" w:default="1" w:styleId="Tablanormal">
+  <w:style w:type="table" w:default="1" w:styleId="TableNormal">
     <w:name w:val="Normal Table"/>
     <w:uiPriority w:val="99"/>
     <w:semiHidden/>
@@ -2641,17 +3128,17 @@
       </w:tblCellMar>
     </w:tblPr>
   </w:style>
-  <w:style w:type="numbering" w:default="1" w:styleId="Sinlista">
+  <w:style w:type="numbering" w:default="1" w:styleId="NoList">
     <w:name w:val="No List"/>
     <w:uiPriority w:val="99"/>
     <w:semiHidden/>
     <w:unhideWhenUsed/>
   </w:style>
-  <w:style w:type="paragraph" w:styleId="Ttulo">
+  <w:style w:type="paragraph" w:styleId="Title">
     <w:name w:val="Title"/>
     <w:basedOn w:val="Normal"/>
     <w:next w:val="Normal"/>
-    <w:link w:val="TtuloCar"/>
+    <w:link w:val="TitleChar"/>
     <w:uiPriority w:val="10"/>
     <w:qFormat/>
     <w:rsid w:val="00C118F4"/>
@@ -2667,10 +3154,10 @@
       <w:szCs w:val="56"/>
     </w:rPr>
   </w:style>
-  <w:style w:type="character" w:customStyle="1" w:styleId="TtuloCar">
-    <w:name w:val="Título Car"/>
-    <w:basedOn w:val="Fuentedeprrafopredeter"/>
-    <w:link w:val="Ttulo"/>
+  <w:style w:type="character" w:customStyle="1" w:styleId="TitleChar">
+    <w:name w:val="Title Char"/>
+    <w:basedOn w:val="DefaultParagraphFont"/>
+    <w:link w:val="Title"/>
     <w:uiPriority w:val="10"/>
     <w:rsid w:val="00C118F4"/>
     <w:rPr>
@@ -2681,10 +3168,10 @@
       <w:szCs w:val="56"/>
     </w:rPr>
   </w:style>
-  <w:style w:type="character" w:customStyle="1" w:styleId="Ttulo1Car">
-    <w:name w:val="Título 1 Car"/>
-    <w:basedOn w:val="Fuentedeprrafopredeter"/>
-    <w:link w:val="Ttulo1"/>
+  <w:style w:type="character" w:customStyle="1" w:styleId="Heading1Char">
+    <w:name w:val="Heading 1 Char"/>
+    <w:basedOn w:val="DefaultParagraphFont"/>
+    <w:link w:val="Heading1"/>
     <w:uiPriority w:val="9"/>
     <w:rsid w:val="004A61B1"/>
     <w:rPr>
@@ -2694,7 +3181,7 @@
       <w:szCs w:val="32"/>
     </w:rPr>
   </w:style>
-  <w:style w:type="paragraph" w:styleId="Prrafodelista">
+  <w:style w:type="paragraph" w:styleId="ListParagraph">
     <w:name w:val="List Paragraph"/>
     <w:basedOn w:val="Normal"/>
     <w:uiPriority w:val="34"/>
@@ -2705,9 +3192,9 @@
       <w:contextualSpacing/>
     </w:pPr>
   </w:style>
-  <w:style w:type="character" w:styleId="Hipervnculo">
+  <w:style w:type="character" w:styleId="Hyperlink">
     <w:name w:val="Hyperlink"/>
-    <w:basedOn w:val="Fuentedeprrafopredeter"/>
+    <w:basedOn w:val="DefaultParagraphFont"/>
     <w:uiPriority w:val="99"/>
     <w:unhideWhenUsed/>
     <w:rsid w:val="00CF1EEA"/>
@@ -2716,9 +3203,9 @@
       <w:u w:val="single"/>
     </w:rPr>
   </w:style>
-  <w:style w:type="character" w:styleId="Mencinsinresolver">
+  <w:style w:type="character" w:customStyle="1" w:styleId="UnresolvedMention">
     <w:name w:val="Unresolved Mention"/>
-    <w:basedOn w:val="Fuentedeprrafopredeter"/>
+    <w:basedOn w:val="DefaultParagraphFont"/>
     <w:uiPriority w:val="99"/>
     <w:semiHidden/>
     <w:unhideWhenUsed/>
@@ -2726,6 +3213,19 @@
     <w:rPr>
       <w:color w:val="605E5C"/>
       <w:shd w:val="clear" w:color="auto" w:fill="E1DFDD"/>
+    </w:rPr>
+  </w:style>
+  <w:style w:type="character" w:customStyle="1" w:styleId="Heading2Char">
+    <w:name w:val="Heading 2 Char"/>
+    <w:basedOn w:val="DefaultParagraphFont"/>
+    <w:link w:val="Heading2"/>
+    <w:uiPriority w:val="9"/>
+    <w:rsid w:val="005A50EB"/>
+    <w:rPr>
+      <w:rFonts w:asciiTheme="majorHAnsi" w:eastAsiaTheme="majorEastAsia" w:hAnsiTheme="majorHAnsi" w:cstheme="majorBidi"/>
+      <w:color w:val="2F5496" w:themeColor="accent1" w:themeShade="BF"/>
+      <w:sz w:val="26"/>
+      <w:szCs w:val="26"/>
     </w:rPr>
   </w:style>
 </w:styles>

</xml_diff>